<commit_message>
[FIX] Peta Webgis Uji Admin & Template Ukl Upl
</commit_message>
<xml_diff>
--- a/storage/app/public/template/template_ukl_upl.docx
+++ b/storage/app/public/template/template_ukl_upl.docx
@@ -926,10 +926,15 @@
       </w:pPr>
       <w:hyperlink w:anchor="_4.2__Persetujuan" w:history="1">
         <w:r>
-          <w:t>Persetujuan Teknis………………………………………………………………………..</w:t>
+          <w:t>Persetujuan Teknis</w:t>
         </w:r>
         <w:r>
           <w:tab/>
+        </w:r>
+        <w:r>
+          <w:tab/>
+        </w:r>
+        <w:r>
           <w:t>2-2</w:t>
         </w:r>
       </w:hyperlink>
@@ -950,13 +955,15 @@
       </w:pPr>
       <w:hyperlink w:anchor="_4.3__Jenis" w:history="1">
         <w:r>
-          <w:t>Jenis Pelayanan dan Kapasitas Usaha……………………………………………..</w:t>
+          <w:t>Jenis Pelayanan dan Kapasitas Usaha</w:t>
         </w:r>
         <w:r>
           <w:tab/>
         </w:r>
         <w:r>
           <w:tab/>
+        </w:r>
+        <w:r>
           <w:t>2-2</w:t>
         </w:r>
       </w:hyperlink>
@@ -977,13 +984,15 @@
       </w:pPr>
       <w:hyperlink w:anchor="_4.4__Jenis" w:history="1">
         <w:r>
-          <w:t>Peralatan dan Kegiatan Usaha………………………………………………………..</w:t>
+          <w:t>Peralatan dan Kegiatan Usaha</w:t>
         </w:r>
         <w:r>
           <w:tab/>
         </w:r>
         <w:r>
           <w:tab/>
+        </w:r>
+        <w:r>
           <w:t>2-3</w:t>
         </w:r>
       </w:hyperlink>
@@ -2621,14 +2630,27 @@
       <w:r>
         <w:t xml:space="preserve">Tabel </w:t>
       </w:r>
-      <w:fldSimple w:instr=" SEQ Tabel \* ARABIC ">
-        <w:r>
-          <w:rPr>
-            <w:noProof/>
-          </w:rPr>
-          <w:t>1</w:t>
-        </w:r>
-      </w:fldSimple>
+      <w:r>
+        <w:fldChar w:fldCharType="begin"/>
+      </w:r>
+      <w:r>
+        <w:instrText xml:space="preserve"> SEQ Tabel \* ARABIC </w:instrText>
+      </w:r>
+      <w:r>
+        <w:fldChar w:fldCharType="separate"/>
+      </w:r>
+      <w:r>
+        <w:rPr>
+          <w:noProof/>
+        </w:rPr>
+        <w:t>1</w:t>
+      </w:r>
+      <w:r>
+        <w:rPr>
+          <w:noProof/>
+        </w:rPr>
+        <w:fldChar w:fldCharType="end"/>
+      </w:r>
       <w:r>
         <w:t>.</w:t>
       </w:r>
@@ -4415,14 +4437,27 @@
       <w:r>
         <w:t xml:space="preserve">Tabel </w:t>
       </w:r>
-      <w:fldSimple w:instr=" SEQ Tabel \* ARABIC ">
-        <w:r>
-          <w:rPr>
-            <w:noProof/>
-          </w:rPr>
-          <w:t>2</w:t>
-        </w:r>
-      </w:fldSimple>
+      <w:r>
+        <w:fldChar w:fldCharType="begin"/>
+      </w:r>
+      <w:r>
+        <w:instrText xml:space="preserve"> SEQ Tabel \* ARABIC </w:instrText>
+      </w:r>
+      <w:r>
+        <w:fldChar w:fldCharType="separate"/>
+      </w:r>
+      <w:r>
+        <w:rPr>
+          <w:noProof/>
+        </w:rPr>
+        <w:t>2</w:t>
+      </w:r>
+      <w:r>
+        <w:rPr>
+          <w:noProof/>
+        </w:rPr>
+        <w:fldChar w:fldCharType="end"/>
+      </w:r>
       <w:r>
         <w:t>.</w:t>
       </w:r>
@@ -20091,8 +20126,8 @@
       <w:tblLook w:val="04A0" w:firstRow="1" w:lastRow="0" w:firstColumn="1" w:lastColumn="0" w:noHBand="0" w:noVBand="1"/>
     </w:tblPr>
     <w:tblGrid>
-      <w:gridCol w:w="8226"/>
-      <w:gridCol w:w="716"/>
+      <w:gridCol w:w="8225"/>
+      <w:gridCol w:w="717"/>
     </w:tblGrid>
     <w:tr>
       <w:trPr>

</xml_diff>